<commit_message>
Modificación Base de datos y Validador de usuarios
se agregaron tablas para hacer la validación de permisos por rango de
los usuarios y se desarrollo el controlador y el modelo para realizar
las validaciones
</commit_message>
<xml_diff>
--- a/FeriaExplora/Control de llegadas Tarde.docx
+++ b/FeriaExplora/Control de llegadas Tarde.docx
@@ -71,7 +71,16 @@
           <w:szCs w:val="24"/>
           <w:lang w:val="es-ES"/>
         </w:rPr>
-        <w:t>¿Cómo optimizar la gestión de la información sobre las llegadas Tardes a un lugar</w:t>
+        <w:t>¿Cómo optimizar la gestión de la informació</w:t>
+      </w:r>
+      <w:r>
+        <w:rPr>
+          <w:rFonts w:ascii="Arial" w:hAnsi="Arial" w:cs="Arial"/>
+          <w:sz w:val="24"/>
+          <w:szCs w:val="24"/>
+          <w:lang w:val="es-ES"/>
+        </w:rPr>
+        <w:t>n sobre las llegadas Tardes a una institución educativa</w:t>
       </w:r>
       <w:r>
         <w:rPr>
@@ -156,26 +165,62 @@
           <w:szCs w:val="24"/>
           <w:lang w:val="es-ES"/>
         </w:rPr>
-        <w:t>Otro objetivo más específico del proyecto es permitir a todas las dependencias de la institución el rápido ingreso de un registro de alguna llegada tarde permitiendo que cualquier persona debidamente autorizada pueda registrar los ingresos de personas desde cualquier parte del establecimiento con solo tener un computador e internet</w:t>
-      </w:r>
-    </w:p>
-    <w:p>
-      <w:pPr>
-        <w:rPr>
-          <w:rFonts w:ascii="Arial" w:hAnsi="Arial" w:cs="Arial"/>
-          <w:sz w:val="24"/>
-          <w:szCs w:val="24"/>
-          <w:lang w:val="es-ES"/>
-        </w:rPr>
-      </w:pPr>
-      <w:r>
-        <w:rPr>
-          <w:rFonts w:ascii="Arial" w:hAnsi="Arial" w:cs="Arial"/>
-          <w:sz w:val="24"/>
-          <w:szCs w:val="24"/>
-          <w:lang w:val="es-ES"/>
-        </w:rPr>
-        <w:t xml:space="preserve">Otra de los objetivos es así mismo como se mejora el ingreso de cada registro se optimice las consultas del mismo permitiendo se puedan hacer </w:t>
+        <w:t>Un</w:t>
+      </w:r>
+      <w:r>
+        <w:rPr>
+          <w:rFonts w:ascii="Arial" w:hAnsi="Arial" w:cs="Arial"/>
+          <w:sz w:val="24"/>
+          <w:szCs w:val="24"/>
+          <w:lang w:val="es-ES"/>
+        </w:rPr>
+        <w:t xml:space="preserve"> objetivo más específico del proyecto es permitir a todas las dependencias de la institución el rápido ingreso de un registro de alguna llegada tarde permitiendo que cualquier persona debidamente autorizada pueda registrar los ingresos de personas desde cualquier parte del establecimiento con solo tener un computador e internet</w:t>
+      </w:r>
+    </w:p>
+    <w:p>
+      <w:pPr>
+        <w:rPr>
+          <w:rFonts w:ascii="Arial" w:hAnsi="Arial" w:cs="Arial"/>
+          <w:sz w:val="24"/>
+          <w:szCs w:val="24"/>
+          <w:lang w:val="es-ES"/>
+        </w:rPr>
+      </w:pPr>
+      <w:r>
+        <w:rPr>
+          <w:rFonts w:ascii="Arial" w:hAnsi="Arial" w:cs="Arial"/>
+          <w:sz w:val="24"/>
+          <w:szCs w:val="24"/>
+          <w:lang w:val="es-ES"/>
+        </w:rPr>
+        <w:t>Otro</w:t>
+      </w:r>
+      <w:r>
+        <w:rPr>
+          <w:rFonts w:ascii="Arial" w:hAnsi="Arial" w:cs="Arial"/>
+          <w:sz w:val="24"/>
+          <w:szCs w:val="24"/>
+          <w:lang w:val="es-ES"/>
+        </w:rPr>
+        <w:t xml:space="preserve"> de los objetivos es así mismo como se mejora el ingreso de cada registro se op</w:t>
+      </w:r>
+      <w:r>
+        <w:rPr>
+          <w:rFonts w:ascii="Arial" w:hAnsi="Arial" w:cs="Arial"/>
+          <w:sz w:val="24"/>
+          <w:szCs w:val="24"/>
+          <w:lang w:val="es-ES"/>
+        </w:rPr>
+        <w:t xml:space="preserve">timice las consultas de los registros </w:t>
+      </w:r>
+      <w:r>
+        <w:rPr>
+          <w:rFonts w:ascii="Arial" w:hAnsi="Arial" w:cs="Arial"/>
+          <w:sz w:val="24"/>
+          <w:szCs w:val="24"/>
+          <w:lang w:val="es-ES"/>
+        </w:rPr>
+        <w:t xml:space="preserve">permitiendo se puedan hacer </w:t>
       </w:r>
       <w:r>
         <w:rPr>
@@ -659,48 +704,19 @@
       <w:pPr>
         <w:rPr>
           <w:rFonts w:ascii="Arial" w:hAnsi="Arial" w:cs="Arial"/>
-          <w:sz w:val="24"/>
-          <w:szCs w:val="32"/>
-          <w:lang w:val="es-ES"/>
-        </w:rPr>
-      </w:pPr>
-    </w:p>
-    <w:p>
-      <w:pPr>
-        <w:rPr>
-          <w:rFonts w:ascii="Arial" w:hAnsi="Arial" w:cs="Arial"/>
-          <w:sz w:val="24"/>
-          <w:szCs w:val="32"/>
-          <w:lang w:val="es-ES"/>
-        </w:rPr>
-      </w:pPr>
-    </w:p>
-    <w:p>
-      <w:pPr>
-        <w:rPr>
-          <w:rFonts w:ascii="Arial" w:hAnsi="Arial" w:cs="Arial"/>
-          <w:sz w:val="32"/>
-          <w:szCs w:val="32"/>
-          <w:lang w:val="es-ES"/>
-        </w:rPr>
-      </w:pPr>
-    </w:p>
-    <w:p>
-      <w:pPr>
-        <w:rPr>
-          <w:rFonts w:ascii="Arial" w:hAnsi="Arial" w:cs="Arial"/>
-          <w:sz w:val="32"/>
-          <w:szCs w:val="32"/>
-          <w:lang w:val="es-ES"/>
-        </w:rPr>
-      </w:pPr>
-      <w:r>
-        <w:rPr>
-          <w:rFonts w:ascii="Arial" w:hAnsi="Arial" w:cs="Arial"/>
-          <w:sz w:val="32"/>
-          <w:szCs w:val="32"/>
-          <w:lang w:val="es-ES"/>
-        </w:rPr>
+          <w:sz w:val="32"/>
+          <w:szCs w:val="32"/>
+          <w:lang w:val="es-ES"/>
+        </w:rPr>
+      </w:pPr>
+      <w:r>
+        <w:rPr>
+          <w:rFonts w:ascii="Arial" w:hAnsi="Arial" w:cs="Arial"/>
+          <w:sz w:val="32"/>
+          <w:szCs w:val="32"/>
+          <w:lang w:val="es-ES"/>
+        </w:rPr>
+        <w:lastRenderedPageBreak/>
         <w:t xml:space="preserve">Problema a solucionar </w:t>
       </w:r>
     </w:p>
@@ -758,7 +774,192 @@
           <w:szCs w:val="32"/>
           <w:lang w:val="es-ES"/>
         </w:rPr>
-        <w:t xml:space="preserve">Integrantes </w:t>
+        <w:t>Acerca del Software</w:t>
+      </w:r>
+    </w:p>
+    <w:p>
+      <w:pPr>
+        <w:rPr>
+          <w:rFonts w:ascii="Arial" w:hAnsi="Arial" w:cs="Arial"/>
+          <w:sz w:val="24"/>
+          <w:szCs w:val="24"/>
+          <w:lang w:val="es-ES"/>
+        </w:rPr>
+      </w:pPr>
+      <w:r>
+        <w:rPr>
+          <w:rFonts w:ascii="Arial" w:hAnsi="Arial" w:cs="Arial"/>
+          <w:sz w:val="24"/>
+          <w:szCs w:val="24"/>
+          <w:lang w:val="es-ES"/>
+        </w:rPr>
+        <w:t>Las tecnologías que se usaran para el software son:</w:t>
+      </w:r>
+    </w:p>
+    <w:p>
+      <w:pPr>
+        <w:rPr>
+          <w:rFonts w:ascii="Arial" w:hAnsi="Arial" w:cs="Arial"/>
+          <w:sz w:val="24"/>
+          <w:szCs w:val="24"/>
+        </w:rPr>
+      </w:pPr>
+      <w:r>
+        <w:rPr>
+          <w:rFonts w:ascii="Arial" w:hAnsi="Arial" w:cs="Arial"/>
+          <w:sz w:val="24"/>
+          <w:szCs w:val="24"/>
+        </w:rPr>
+        <w:t xml:space="preserve">Front-end: se usara html5 y css para la </w:t>
+      </w:r>
+      <w:r>
+        <w:rPr>
+          <w:rFonts w:ascii="Arial" w:hAnsi="Arial" w:cs="Arial"/>
+          <w:sz w:val="24"/>
+          <w:szCs w:val="24"/>
+        </w:rPr>
+        <w:t>maquetación</w:t>
+      </w:r>
+      <w:r>
+        <w:rPr>
+          <w:rFonts w:ascii="Arial" w:hAnsi="Arial" w:cs="Arial"/>
+          <w:sz w:val="24"/>
+          <w:szCs w:val="24"/>
+        </w:rPr>
+        <w:t xml:space="preserve"> y diseño de la interfaz y se usara un framework css para facilitar su desarrollo en este </w:t>
+      </w:r>
+      <w:r>
+        <w:rPr>
+          <w:rFonts w:ascii="Arial" w:hAnsi="Arial" w:cs="Arial"/>
+          <w:sz w:val="24"/>
+          <w:szCs w:val="24"/>
+        </w:rPr>
+        <w:t>caso se usa B</w:t>
+      </w:r>
+      <w:r>
+        <w:rPr>
+          <w:rFonts w:ascii="Arial" w:hAnsi="Arial" w:cs="Arial"/>
+          <w:sz w:val="24"/>
+          <w:szCs w:val="24"/>
+        </w:rPr>
+        <w:t>oostrap</w:t>
+      </w:r>
+      <w:r>
+        <w:rPr>
+          <w:rFonts w:ascii="Arial" w:hAnsi="Arial" w:cs="Arial"/>
+          <w:sz w:val="24"/>
+          <w:szCs w:val="24"/>
+        </w:rPr>
+        <w:t>.</w:t>
+      </w:r>
+    </w:p>
+    <w:p>
+      <w:pPr>
+        <w:rPr>
+          <w:rFonts w:ascii="Arial" w:hAnsi="Arial" w:cs="Arial"/>
+          <w:sz w:val="24"/>
+          <w:szCs w:val="24"/>
+        </w:rPr>
+      </w:pPr>
+      <w:r>
+        <w:rPr>
+          <w:rFonts w:ascii="Arial" w:hAnsi="Arial" w:cs="Arial"/>
+          <w:sz w:val="24"/>
+          <w:szCs w:val="24"/>
+        </w:rPr>
+        <w:t>Back-end: para el manejo de la información del lado del servidor se usara como lenguaje base php bajo el framework CodeIgniter el cual maneja MVC, también se usara Ajax con jquery para la comunicación entre frontend y backend y como motor de base de datos se usara Mysql.</w:t>
+      </w:r>
+    </w:p>
+    <w:p>
+      <w:pPr>
+        <w:rPr>
+          <w:rFonts w:ascii="Arial" w:hAnsi="Arial" w:cs="Arial"/>
+          <w:sz w:val="24"/>
+          <w:szCs w:val="24"/>
+        </w:rPr>
+      </w:pPr>
+      <w:r>
+        <w:rPr>
+          <w:rFonts w:ascii="Arial" w:hAnsi="Arial" w:cs="Arial"/>
+          <w:sz w:val="24"/>
+          <w:szCs w:val="24"/>
+        </w:rPr>
+        <w:t>También se manejara un gestor de versiones como los es git y github en el cual se registran los avances del proyecto y su desarrollo</w:t>
+      </w:r>
+    </w:p>
+    <w:p>
+      <w:pPr>
+        <w:rPr>
+          <w:rFonts w:ascii="Arial" w:hAnsi="Arial" w:cs="Arial"/>
+          <w:sz w:val="24"/>
+          <w:szCs w:val="24"/>
+        </w:rPr>
+      </w:pPr>
+      <w:r>
+        <w:rPr>
+          <w:rFonts w:ascii="Arial" w:hAnsi="Arial" w:cs="Arial"/>
+          <w:sz w:val="24"/>
+          <w:szCs w:val="24"/>
+        </w:rPr>
+        <w:t>Código actual de la aplicación:</w:t>
+      </w:r>
+    </w:p>
+    <w:p>
+      <w:hyperlink r:id="rId5" w:history="1">
+        <w:r>
+          <w:rPr>
+            <w:rStyle w:val="Hipervnculo"/>
+          </w:rPr>
+          <w:t>https://github.com/juan-david-gomez/LlegadasTarde</w:t>
+        </w:r>
+      </w:hyperlink>
+    </w:p>
+    <w:p>
+      <w:pPr>
+        <w:rPr>
+          <w:rFonts w:ascii="Arial" w:hAnsi="Arial" w:cs="Arial"/>
+          <w:sz w:val="28"/>
+        </w:rPr>
+      </w:pPr>
+      <w:r>
+        <w:rPr>
+          <w:rFonts w:ascii="Arial" w:hAnsi="Arial" w:cs="Arial"/>
+          <w:sz w:val="24"/>
+        </w:rPr>
+        <w:t>Demostración funcional del proyecto:</w:t>
+      </w:r>
+    </w:p>
+    <w:p>
+      <w:hyperlink r:id="rId6" w:history="1">
+        <w:r>
+          <w:rPr>
+            <w:rStyle w:val="Hipervnculo"/>
+          </w:rPr>
+          <w:t>http://llegadastarde.tk/</w:t>
+        </w:r>
+      </w:hyperlink>
+      <w:r>
+        <w:br/>
+        <w:t xml:space="preserve">usuario: admin </w:t>
+      </w:r>
+    </w:p>
+    <w:p>
+      <w:pPr>
+        <w:rPr>
+          <w:rFonts w:ascii="Arial" w:hAnsi="Arial" w:cs="Arial"/>
+          <w:sz w:val="32"/>
+          <w:szCs w:val="32"/>
+        </w:rPr>
+      </w:pPr>
+      <w:r>
+        <w:t>Contraseña: admin</w:t>
+      </w:r>
+      <w:r>
+        <w:rPr>
+          <w:rFonts w:ascii="Arial" w:hAnsi="Arial" w:cs="Arial"/>
+          <w:sz w:val="28"/>
+        </w:rPr>
+        <w:br/>
       </w:r>
     </w:p>
     <w:p>
@@ -771,6 +972,7 @@
         </w:rPr>
       </w:pPr>
       <w:bookmarkStart w:id="0" w:name="_GoBack"/>
+      <w:bookmarkEnd w:id="0"/>
       <w:r>
         <w:rPr>
           <w:rFonts w:ascii="Arial" w:hAnsi="Arial" w:cs="Arial"/>
@@ -780,7 +982,25 @@
         </w:rPr>
         <w:t>Juan David Gómez 11-A</w:t>
       </w:r>
-      <w:bookmarkEnd w:id="0"/>
+    </w:p>
+    <w:p>
+      <w:pPr>
+        <w:rPr>
+          <w:rFonts w:ascii="Arial" w:hAnsi="Arial" w:cs="Arial"/>
+          <w:sz w:val="24"/>
+          <w:szCs w:val="32"/>
+          <w:lang w:val="es-ES"/>
+        </w:rPr>
+      </w:pPr>
+      <w:r>
+        <w:rPr>
+          <w:rFonts w:ascii="Arial" w:hAnsi="Arial" w:cs="Arial"/>
+          <w:sz w:val="24"/>
+          <w:szCs w:val="32"/>
+          <w:lang w:val="es-ES"/>
+        </w:rPr>
+        <w:t xml:space="preserve"> Colegio VID Obra de la congregación mariana</w:t>
+      </w:r>
     </w:p>
     <w:sectPr>
       <w:pgSz w:w="12240" w:h="15840"/>
@@ -979,6 +1199,18 @@
     <w:semiHidden/>
     <w:unhideWhenUsed/>
   </w:style>
+  <w:style w:type="character" w:styleId="Hipervnculo">
+    <w:name w:val="Hyperlink"/>
+    <w:basedOn w:val="Fuentedeprrafopredeter"/>
+    <w:uiPriority w:val="99"/>
+    <w:semiHidden/>
+    <w:unhideWhenUsed/>
+    <w:rsid w:val="00F2085C"/>
+    <w:rPr>
+      <w:color w:val="0000FF"/>
+      <w:u w:val="single"/>
+    </w:rPr>
+  </w:style>
 </w:styles>
 </file>
 
@@ -1168,6 +1400,18 @@
     <w:uiPriority w:val="99"/>
     <w:semiHidden/>
     <w:unhideWhenUsed/>
+  </w:style>
+  <w:style w:type="character" w:styleId="Hipervnculo">
+    <w:name w:val="Hyperlink"/>
+    <w:basedOn w:val="Fuentedeprrafopredeter"/>
+    <w:uiPriority w:val="99"/>
+    <w:semiHidden/>
+    <w:unhideWhenUsed/>
+    <w:rsid w:val="00F2085C"/>
+    <w:rPr>
+      <w:color w:val="0000FF"/>
+      <w:u w:val="single"/>
+    </w:rPr>
   </w:style>
 </w:styles>
 </file>

</xml_diff>